<commit_message>
complete the uart.h and uart.cpp developing, and can use the bluetooth send string
</commit_message>
<xml_diff>
--- a/record documents/Adapter Code Document/Timer 类设计思想.docx
+++ b/record documents/Adapter Code Document/Timer 类设计思想.docx
@@ -6,7 +6,7 @@
       <w:pPr>
         <w:pStyle w:val="a3"/>
         <w:rPr>
-          <w:rFonts w:ascii="宋体" w:eastAsia="宋体" w:hAnsi="宋体" w:hint="eastAsia"/>
+          <w:rFonts w:ascii="宋体" w:eastAsia="宋体" w:hAnsi="宋体"/>
         </w:rPr>
       </w:pPr>
       <w:r>
@@ -35,19 +35,11 @@
           <w:rFonts w:ascii="宋体" w:eastAsia="宋体" w:hAnsi="宋体"/>
         </w:rPr>
       </w:pPr>
-      <w:proofErr w:type="gramStart"/>
-      <w:r>
-        <w:rPr>
-          <w:rFonts w:ascii="宋体" w:eastAsia="宋体" w:hAnsi="宋体" w:hint="eastAsia"/>
-        </w:rPr>
-        <w:t>一</w:t>
-      </w:r>
-      <w:proofErr w:type="gramEnd"/>
-      <w:r>
-        <w:rPr>
-          <w:rFonts w:ascii="宋体" w:eastAsia="宋体" w:hAnsi="宋体" w:hint="eastAsia"/>
-        </w:rPr>
-        <w:t>：利用MRT</w:t>
+      <w:r>
+        <w:rPr>
+          <w:rFonts w:ascii="宋体" w:eastAsia="宋体" w:hAnsi="宋体" w:hint="eastAsia"/>
+        </w:rPr>
+        <w:t>一：利用MRT</w:t>
       </w:r>
       <w:r>
         <w:rPr>
@@ -102,16 +94,8 @@
         <w:rPr>
           <w:rFonts w:ascii="宋体" w:eastAsia="宋体" w:hAnsi="宋体" w:hint="eastAsia"/>
         </w:rPr>
-        <w:t>首先每个类中都有一个 timer_ 变量，该变量用来访问底层寄存器，和硬件打交道。构造函数私有化来</w:t>
-      </w:r>
-      <w:proofErr w:type="gramStart"/>
-      <w:r>
-        <w:rPr>
-          <w:rFonts w:ascii="宋体" w:eastAsia="宋体" w:hAnsi="宋体" w:hint="eastAsia"/>
-        </w:rPr>
-        <w:t>实现单例模式</w:t>
-      </w:r>
-      <w:proofErr w:type="gramEnd"/>
+        <w:t>首先每个类中都有一个 timer_ 变量，该变量用来访问底层寄存器，和硬件打交道。构造函数私有化来实现单例模式</w:t>
+      </w:r>
       <w:r>
         <w:rPr>
           <w:rFonts w:ascii="宋体" w:eastAsia="宋体" w:hAnsi="宋体" w:hint="eastAsia"/>
@@ -195,21 +179,7 @@
         <w:rPr>
           <w:rFonts w:ascii="宋体" w:eastAsia="宋体" w:hAnsi="宋体" w:hint="eastAsia"/>
         </w:rPr>
-        <w:t xml:space="preserve">利用 </w:t>
-      </w:r>
-      <w:proofErr w:type="spellStart"/>
-      <w:r>
-        <w:rPr>
-          <w:rFonts w:ascii="宋体" w:eastAsia="宋体" w:hAnsi="宋体" w:hint="eastAsia"/>
-        </w:rPr>
-        <w:t>Start_Millisecond</w:t>
-      </w:r>
-      <w:proofErr w:type="spellEnd"/>
-      <w:r>
-        <w:rPr>
-          <w:rFonts w:ascii="宋体" w:eastAsia="宋体" w:hAnsi="宋体" w:hint="eastAsia"/>
-        </w:rPr>
-        <w:t>()</w:t>
+        <w:t>利用 Start_Millisecond()</w:t>
       </w:r>
       <w:r>
         <w:rPr>
@@ -221,16 +191,8 @@
         <w:rPr>
           <w:rFonts w:ascii="宋体" w:eastAsia="宋体" w:hAnsi="宋体" w:hint="eastAsia"/>
         </w:rPr>
-        <w:t xml:space="preserve">函数来实现开始计数，该函数传入以 </w:t>
-      </w:r>
-      <w:proofErr w:type="spellStart"/>
-      <w:r>
-        <w:rPr>
-          <w:rFonts w:ascii="宋体" w:eastAsia="宋体" w:hAnsi="宋体" w:hint="eastAsia"/>
-        </w:rPr>
-        <w:t>ms</w:t>
-      </w:r>
-      <w:proofErr w:type="spellEnd"/>
+        <w:t>函数来实现开始计数，该函数传入以 ms</w:t>
+      </w:r>
       <w:r>
         <w:rPr>
           <w:rFonts w:ascii="宋体" w:eastAsia="宋体" w:hAnsi="宋体"/>
@@ -258,30 +220,808 @@
     </w:p>
     <w:p>
       <w:pPr>
-        <w:rPr>
-          <w:rFonts w:ascii="宋体" w:eastAsia="宋体" w:hAnsi="宋体" w:hint="eastAsia"/>
-        </w:rPr>
-      </w:pPr>
-      <w:r>
-        <w:rPr>
-          <w:rFonts w:ascii="宋体" w:eastAsia="宋体" w:hAnsi="宋体" w:hint="eastAsia"/>
-        </w:rPr>
-        <w:t xml:space="preserve">    利用 </w:t>
-      </w:r>
-      <w:proofErr w:type="spellStart"/>
-      <w:r>
-        <w:rPr>
-          <w:rFonts w:ascii="宋体" w:eastAsia="宋体" w:hAnsi="宋体" w:hint="eastAsia"/>
-        </w:rPr>
-        <w:t>IsExpired</w:t>
-      </w:r>
-      <w:proofErr w:type="spellEnd"/>
-      <w:r>
-        <w:rPr>
-          <w:rFonts w:ascii="宋体" w:eastAsia="宋体" w:hAnsi="宋体" w:hint="eastAsia"/>
-        </w:rPr>
-        <w:t>（）函数来判断计数是否停止。</w:t>
-      </w:r>
+        <w:ind w:firstLine="420"/>
+        <w:rPr>
+          <w:rFonts w:ascii="宋体" w:eastAsia="宋体" w:hAnsi="宋体"/>
+        </w:rPr>
+      </w:pPr>
+      <w:r>
+        <w:rPr>
+          <w:rFonts w:ascii="宋体" w:eastAsia="宋体" w:hAnsi="宋体" w:hint="eastAsia"/>
+        </w:rPr>
+        <w:t>利用 IsExpired（）函数来判断计数是否停止。</w:t>
+      </w:r>
+    </w:p>
+    <w:p>
+      <w:pPr>
+        <w:ind w:firstLine="420"/>
+        <w:rPr>
+          <w:rFonts w:ascii="宋体" w:eastAsia="宋体" w:hAnsi="宋体"/>
+          <w:b/>
+        </w:rPr>
+      </w:pPr>
+      <w:r>
+        <w:rPr>
+          <w:rFonts w:ascii="宋体" w:eastAsia="宋体" w:hAnsi="宋体"/>
+          <w:b/>
+        </w:rPr>
+        <w:t>1</w:t>
+      </w:r>
+      <w:r>
+        <w:rPr>
+          <w:rFonts w:ascii="宋体" w:eastAsia="宋体" w:hAnsi="宋体" w:hint="eastAsia"/>
+          <w:b/>
+        </w:rPr>
+        <w:t>：</w:t>
+      </w:r>
+      <w:r>
+        <w:rPr>
+          <w:rFonts w:ascii="宋体" w:eastAsia="宋体" w:hAnsi="宋体"/>
+          <w:b/>
+        </w:rPr>
+        <w:t>O</w:t>
+      </w:r>
+      <w:r>
+        <w:rPr>
+          <w:rFonts w:ascii="宋体" w:eastAsia="宋体" w:hAnsi="宋体" w:hint="eastAsia"/>
+          <w:b/>
+        </w:rPr>
+        <w:t>ne-shot mode 下：</w:t>
+      </w:r>
+    </w:p>
+    <w:p>
+      <w:pPr>
+        <w:ind w:firstLine="420"/>
+        <w:rPr>
+          <w:rFonts w:ascii="宋体" w:eastAsia="宋体" w:hAnsi="宋体"/>
+        </w:rPr>
+      </w:pPr>
+      <w:r>
+        <w:rPr>
+          <w:rFonts w:ascii="宋体" w:eastAsia="宋体" w:hAnsi="宋体"/>
+          <w:b/>
+        </w:rPr>
+        <w:t xml:space="preserve">MRT </w:t>
+      </w:r>
+      <w:r>
+        <w:rPr>
+          <w:rFonts w:ascii="宋体" w:eastAsia="宋体" w:hAnsi="宋体" w:hint="eastAsia"/>
+          <w:b/>
+        </w:rPr>
+        <w:t>定时器的开启和停止</w:t>
+      </w:r>
+      <w:r>
+        <w:rPr>
+          <w:rFonts w:ascii="宋体" w:eastAsia="宋体" w:hAnsi="宋体" w:hint="eastAsia"/>
+        </w:rPr>
+        <w:t>：</w:t>
+      </w:r>
+    </w:p>
+    <w:p>
+      <w:pPr>
+        <w:ind w:firstLine="420"/>
+        <w:rPr>
+          <w:rFonts w:ascii="宋体" w:eastAsia="宋体" w:hAnsi="宋体"/>
+          <w:b/>
+        </w:rPr>
+      </w:pPr>
+      <w:r>
+        <w:rPr>
+          <w:rFonts w:ascii="宋体" w:eastAsia="宋体" w:hAnsi="宋体"/>
+          <w:b/>
+        </w:rPr>
+        <w:t>1</w:t>
+      </w:r>
+      <w:r>
+        <w:rPr>
+          <w:rFonts w:ascii="宋体" w:eastAsia="宋体" w:hAnsi="宋体" w:hint="eastAsia"/>
+          <w:b/>
+        </w:rPr>
+        <w:t>）</w:t>
+      </w:r>
+      <w:r>
+        <w:rPr>
+          <w:rFonts w:ascii="宋体" w:eastAsia="宋体" w:hAnsi="宋体" w:hint="eastAsia"/>
+          <w:b/>
+        </w:rPr>
+        <w:t>向计数器写非零值：</w:t>
+      </w:r>
+    </w:p>
+    <w:p>
+      <w:pPr>
+        <w:ind w:leftChars="200" w:left="420" w:firstLine="420"/>
+        <w:rPr>
+          <w:rFonts w:ascii="宋体" w:eastAsia="宋体" w:hAnsi="宋体"/>
+        </w:rPr>
+      </w:pPr>
+      <w:r>
+        <w:rPr>
+          <w:rFonts w:ascii="宋体" w:eastAsia="宋体" w:hAnsi="宋体" w:hint="eastAsia"/>
+        </w:rPr>
+        <w:t>如果 MRT空闲，向INTVAL</w:t>
+      </w:r>
+      <w:r>
+        <w:rPr>
+          <w:rFonts w:ascii="宋体" w:eastAsia="宋体" w:hAnsi="宋体"/>
+        </w:rPr>
+        <w:t xml:space="preserve"> </w:t>
+      </w:r>
+      <w:r>
+        <w:rPr>
+          <w:rFonts w:ascii="宋体" w:eastAsia="宋体" w:hAnsi="宋体" w:hint="eastAsia"/>
+        </w:rPr>
+        <w:t>写入一个非零值</w:t>
+      </w:r>
+      <w:r>
+        <w:rPr>
+          <w:rFonts w:ascii="宋体" w:eastAsia="宋体" w:hAnsi="宋体" w:hint="eastAsia"/>
+        </w:rPr>
+        <w:t>，则立即开启计数，计数到零则置位中断位，如果使能中断，则还向CPU申请中断。</w:t>
+      </w:r>
+    </w:p>
+    <w:p>
+      <w:pPr>
+        <w:ind w:left="420" w:firstLineChars="200" w:firstLine="420"/>
+        <w:rPr>
+          <w:rFonts w:ascii="宋体" w:eastAsia="宋体" w:hAnsi="宋体"/>
+        </w:rPr>
+      </w:pPr>
+      <w:r>
+        <w:rPr>
+          <w:rFonts w:ascii="宋体" w:eastAsia="宋体" w:hAnsi="宋体" w:hint="eastAsia"/>
+        </w:rPr>
+        <w:t>如果MRT</w:t>
+      </w:r>
+      <w:r>
+        <w:rPr>
+          <w:rFonts w:ascii="宋体" w:eastAsia="宋体" w:hAnsi="宋体"/>
+        </w:rPr>
+        <w:t xml:space="preserve"> </w:t>
+      </w:r>
+      <w:r>
+        <w:rPr>
+          <w:rFonts w:ascii="宋体" w:eastAsia="宋体" w:hAnsi="宋体" w:hint="eastAsia"/>
+        </w:rPr>
+        <w:t>正在运行，写入一个</w:t>
+      </w:r>
+      <w:r>
+        <w:rPr>
+          <w:rFonts w:ascii="宋体" w:eastAsia="宋体" w:hAnsi="宋体" w:hint="eastAsia"/>
+        </w:rPr>
+        <w:t>非</w:t>
+      </w:r>
+      <w:r>
+        <w:rPr>
+          <w:rFonts w:ascii="宋体" w:eastAsia="宋体" w:hAnsi="宋体" w:hint="eastAsia"/>
+        </w:rPr>
+        <w:t>零值，如果 LOAD</w:t>
+      </w:r>
+      <w:r>
+        <w:rPr>
+          <w:rFonts w:ascii="宋体" w:eastAsia="宋体" w:hAnsi="宋体"/>
+        </w:rPr>
+        <w:t xml:space="preserve"> </w:t>
+      </w:r>
+      <w:r>
+        <w:rPr>
+          <w:rFonts w:ascii="宋体" w:eastAsia="宋体" w:hAnsi="宋体" w:hint="eastAsia"/>
+        </w:rPr>
+        <w:t>=</w:t>
+      </w:r>
+      <w:r>
+        <w:rPr>
+          <w:rFonts w:ascii="宋体" w:eastAsia="宋体" w:hAnsi="宋体"/>
+        </w:rPr>
+        <w:t xml:space="preserve"> 1</w:t>
+      </w:r>
+      <w:r>
+        <w:rPr>
+          <w:rFonts w:ascii="宋体" w:eastAsia="宋体" w:hAnsi="宋体" w:hint="eastAsia"/>
+        </w:rPr>
+        <w:t>，</w:t>
+      </w:r>
+      <w:r>
+        <w:rPr>
+          <w:rFonts w:ascii="宋体" w:eastAsia="宋体" w:hAnsi="宋体" w:hint="eastAsia"/>
+        </w:rPr>
+        <w:t xml:space="preserve">则立即开始以新值计 </w:t>
+      </w:r>
+    </w:p>
+    <w:p>
+      <w:pPr>
+        <w:ind w:left="420" w:firstLineChars="200" w:firstLine="420"/>
+        <w:rPr>
+          <w:rFonts w:ascii="宋体" w:eastAsia="宋体" w:hAnsi="宋体"/>
+        </w:rPr>
+      </w:pPr>
+      <w:r>
+        <w:rPr>
+          <w:rFonts w:ascii="宋体" w:eastAsia="宋体" w:hAnsi="宋体" w:hint="eastAsia"/>
+        </w:rPr>
+        <w:t>数，并且更新新值时不产生中断。</w:t>
+      </w:r>
+      <w:r>
+        <w:rPr>
+          <w:rFonts w:ascii="宋体" w:eastAsia="宋体" w:hAnsi="宋体" w:hint="eastAsia"/>
+        </w:rPr>
+        <w:t>如果Load</w:t>
+      </w:r>
+      <w:r>
+        <w:rPr>
+          <w:rFonts w:ascii="宋体" w:eastAsia="宋体" w:hAnsi="宋体"/>
+        </w:rPr>
+        <w:t xml:space="preserve"> </w:t>
+      </w:r>
+      <w:r>
+        <w:rPr>
+          <w:rFonts w:ascii="宋体" w:eastAsia="宋体" w:hAnsi="宋体" w:hint="eastAsia"/>
+        </w:rPr>
+        <w:t>=</w:t>
+      </w:r>
+      <w:r>
+        <w:rPr>
+          <w:rFonts w:ascii="宋体" w:eastAsia="宋体" w:hAnsi="宋体"/>
+        </w:rPr>
+        <w:t xml:space="preserve"> 0</w:t>
+      </w:r>
+      <w:r>
+        <w:rPr>
+          <w:rFonts w:ascii="宋体" w:eastAsia="宋体" w:hAnsi="宋体" w:hint="eastAsia"/>
+        </w:rPr>
+        <w:t>，不产生影响（不重复计数）。</w:t>
+      </w:r>
+    </w:p>
+    <w:p>
+      <w:pPr>
+        <w:ind w:firstLineChars="200" w:firstLine="422"/>
+        <w:rPr>
+          <w:rFonts w:ascii="宋体" w:eastAsia="宋体" w:hAnsi="宋体"/>
+          <w:b/>
+        </w:rPr>
+      </w:pPr>
+      <w:r>
+        <w:rPr>
+          <w:rFonts w:ascii="宋体" w:eastAsia="宋体" w:hAnsi="宋体"/>
+          <w:b/>
+        </w:rPr>
+        <w:t>2</w:t>
+      </w:r>
+      <w:r>
+        <w:rPr>
+          <w:rFonts w:ascii="宋体" w:eastAsia="宋体" w:hAnsi="宋体" w:hint="eastAsia"/>
+          <w:b/>
+        </w:rPr>
+        <w:t>）</w:t>
+      </w:r>
+      <w:r>
+        <w:rPr>
+          <w:rFonts w:ascii="宋体" w:eastAsia="宋体" w:hAnsi="宋体" w:hint="eastAsia"/>
+          <w:b/>
+        </w:rPr>
+        <w:t>向计数器写零值</w:t>
+      </w:r>
+    </w:p>
+    <w:p>
+      <w:pPr>
+        <w:ind w:left="420" w:firstLineChars="300" w:firstLine="632"/>
+        <w:rPr>
+          <w:rFonts w:ascii="宋体" w:eastAsia="宋体" w:hAnsi="宋体"/>
+          <w:b/>
+        </w:rPr>
+      </w:pPr>
+      <w:r>
+        <w:rPr>
+          <w:rFonts w:ascii="宋体" w:eastAsia="宋体" w:hAnsi="宋体" w:hint="eastAsia"/>
+          <w:b/>
+        </w:rPr>
+        <w:t>Load</w:t>
+      </w:r>
+      <w:r>
+        <w:rPr>
+          <w:rFonts w:ascii="宋体" w:eastAsia="宋体" w:hAnsi="宋体"/>
+          <w:b/>
+        </w:rPr>
+        <w:t xml:space="preserve"> </w:t>
+      </w:r>
+      <w:r>
+        <w:rPr>
+          <w:rFonts w:ascii="宋体" w:eastAsia="宋体" w:hAnsi="宋体" w:hint="eastAsia"/>
+          <w:b/>
+        </w:rPr>
+        <w:t>=</w:t>
+      </w:r>
+      <w:r>
+        <w:rPr>
+          <w:rFonts w:ascii="宋体" w:eastAsia="宋体" w:hAnsi="宋体"/>
+          <w:b/>
+        </w:rPr>
+        <w:t xml:space="preserve"> 1</w:t>
+      </w:r>
+      <w:r>
+        <w:rPr>
+          <w:rFonts w:ascii="宋体" w:eastAsia="宋体" w:hAnsi="宋体" w:hint="eastAsia"/>
+          <w:b/>
+        </w:rPr>
+        <w:t>，</w:t>
+      </w:r>
+      <w:r>
+        <w:rPr>
+          <w:rFonts w:ascii="宋体" w:eastAsia="宋体" w:hAnsi="宋体" w:hint="eastAsia"/>
+          <w:b/>
+        </w:rPr>
+        <w:t>则立即停止</w:t>
+      </w:r>
+      <w:r>
+        <w:rPr>
+          <w:rFonts w:ascii="宋体" w:eastAsia="宋体" w:hAnsi="宋体" w:hint="eastAsia"/>
+        </w:rPr>
+        <w:t>,</w:t>
+      </w:r>
+      <w:r>
+        <w:rPr>
+          <w:rFonts w:ascii="宋体" w:eastAsia="宋体" w:hAnsi="宋体" w:hint="eastAsia"/>
+          <w:b/>
+        </w:rPr>
+        <w:t xml:space="preserve"> 无中断</w:t>
+      </w:r>
+    </w:p>
+    <w:p>
+      <w:pPr>
+        <w:ind w:left="420" w:firstLineChars="300" w:firstLine="630"/>
+        <w:rPr>
+          <w:rFonts w:ascii="宋体" w:eastAsia="宋体" w:hAnsi="宋体"/>
+        </w:rPr>
+      </w:pPr>
+      <w:r>
+        <w:rPr>
+          <w:rFonts w:ascii="宋体" w:eastAsia="宋体" w:hAnsi="宋体" w:hint="eastAsia"/>
+        </w:rPr>
+        <w:t>如果</w:t>
+      </w:r>
+      <w:r>
+        <w:rPr>
+          <w:rFonts w:ascii="宋体" w:eastAsia="宋体" w:hAnsi="宋体" w:hint="eastAsia"/>
+          <w:b/>
+        </w:rPr>
+        <w:t xml:space="preserve"> Load</w:t>
+      </w:r>
+      <w:r>
+        <w:rPr>
+          <w:rFonts w:ascii="宋体" w:eastAsia="宋体" w:hAnsi="宋体"/>
+          <w:b/>
+        </w:rPr>
+        <w:t xml:space="preserve"> </w:t>
+      </w:r>
+      <w:r>
+        <w:rPr>
+          <w:rFonts w:ascii="宋体" w:eastAsia="宋体" w:hAnsi="宋体" w:hint="eastAsia"/>
+          <w:b/>
+        </w:rPr>
+        <w:t>=</w:t>
+      </w:r>
+      <w:r>
+        <w:rPr>
+          <w:rFonts w:ascii="宋体" w:eastAsia="宋体" w:hAnsi="宋体"/>
+          <w:b/>
+        </w:rPr>
+        <w:t xml:space="preserve"> 0</w:t>
+      </w:r>
+      <w:r>
+        <w:rPr>
+          <w:rFonts w:ascii="宋体" w:eastAsia="宋体" w:hAnsi="宋体" w:hint="eastAsia"/>
+        </w:rPr>
+        <w:t>，</w:t>
+      </w:r>
+      <w:r>
+        <w:rPr>
+          <w:rFonts w:ascii="宋体" w:eastAsia="宋体" w:hAnsi="宋体" w:hint="eastAsia"/>
+        </w:rPr>
+        <w:t>不对计数过程产生影响</w:t>
+      </w:r>
+      <w:r>
+        <w:rPr>
+          <w:rFonts w:ascii="宋体" w:eastAsia="宋体" w:hAnsi="宋体" w:hint="eastAsia"/>
+        </w:rPr>
+        <w:t>，</w:t>
+      </w:r>
+      <w:r>
+        <w:rPr>
+          <w:rFonts w:ascii="宋体" w:eastAsia="宋体" w:hAnsi="宋体" w:hint="eastAsia"/>
+          <w:b/>
+        </w:rPr>
+        <w:t>计数到零有中断</w:t>
+      </w:r>
+      <w:r>
+        <w:rPr>
+          <w:rFonts w:ascii="宋体" w:eastAsia="宋体" w:hAnsi="宋体" w:hint="eastAsia"/>
+        </w:rPr>
+        <w:t>。</w:t>
+      </w:r>
+    </w:p>
+    <w:p>
+      <w:pPr>
+        <w:ind w:firstLineChars="200" w:firstLine="420"/>
+        <w:rPr>
+          <w:rFonts w:ascii="宋体" w:eastAsia="宋体" w:hAnsi="宋体"/>
+        </w:rPr>
+      </w:pPr>
+    </w:p>
+    <w:p>
+      <w:pPr>
+        <w:ind w:firstLineChars="200" w:firstLine="422"/>
+        <w:rPr>
+          <w:rFonts w:ascii="宋体" w:eastAsia="宋体" w:hAnsi="宋体"/>
+          <w:b/>
+        </w:rPr>
+      </w:pPr>
+      <w:r>
+        <w:rPr>
+          <w:rFonts w:ascii="宋体" w:eastAsia="宋体" w:hAnsi="宋体" w:hint="eastAsia"/>
+          <w:b/>
+        </w:rPr>
+        <w:t>2：Repeat</w:t>
+      </w:r>
+      <w:r>
+        <w:rPr>
+          <w:rFonts w:ascii="宋体" w:eastAsia="宋体" w:hAnsi="宋体"/>
+          <w:b/>
+        </w:rPr>
+        <w:t xml:space="preserve"> </w:t>
+      </w:r>
+      <w:r>
+        <w:rPr>
+          <w:rFonts w:ascii="宋体" w:eastAsia="宋体" w:hAnsi="宋体" w:hint="eastAsia"/>
+          <w:b/>
+        </w:rPr>
+        <w:t>Mode</w:t>
+      </w:r>
+      <w:r>
+        <w:rPr>
+          <w:rFonts w:ascii="宋体" w:eastAsia="宋体" w:hAnsi="宋体"/>
+          <w:b/>
+        </w:rPr>
+        <w:t xml:space="preserve"> </w:t>
+      </w:r>
+      <w:r>
+        <w:rPr>
+          <w:rFonts w:ascii="宋体" w:eastAsia="宋体" w:hAnsi="宋体" w:hint="eastAsia"/>
+          <w:b/>
+        </w:rPr>
+        <w:t>下：</w:t>
+      </w:r>
+    </w:p>
+    <w:p>
+      <w:pPr>
+        <w:ind w:firstLineChars="200" w:firstLine="422"/>
+        <w:rPr>
+          <w:rFonts w:ascii="宋体" w:eastAsia="宋体" w:hAnsi="宋体"/>
+          <w:b/>
+        </w:rPr>
+      </w:pPr>
+      <w:r>
+        <w:rPr>
+          <w:rFonts w:ascii="宋体" w:eastAsia="宋体" w:hAnsi="宋体" w:hint="eastAsia"/>
+          <w:b/>
+        </w:rPr>
+        <w:t>1）</w:t>
+      </w:r>
+      <w:r>
+        <w:rPr>
+          <w:rFonts w:ascii="宋体" w:eastAsia="宋体" w:hAnsi="宋体" w:hint="eastAsia"/>
+          <w:b/>
+        </w:rPr>
+        <w:t>向计数器写非零值：</w:t>
+      </w:r>
+    </w:p>
+    <w:p>
+      <w:pPr>
+        <w:ind w:leftChars="200" w:left="420"/>
+        <w:rPr>
+          <w:rFonts w:ascii="宋体" w:eastAsia="宋体" w:hAnsi="宋体"/>
+        </w:rPr>
+      </w:pPr>
+      <w:r>
+        <w:rPr>
+          <w:rFonts w:ascii="宋体" w:eastAsia="宋体" w:hAnsi="宋体" w:hint="eastAsia"/>
+        </w:rPr>
+        <w:t>计数器空闲时：开启计数器就是向计数器写一个非零值，计数器开启计时</w:t>
+      </w:r>
+      <w:r>
+        <w:rPr>
+          <w:rFonts w:ascii="宋体" w:eastAsia="宋体" w:hAnsi="宋体" w:hint="eastAsia"/>
+        </w:rPr>
+        <w:t>，计数到零产生中断，开始下一轮计数</w:t>
+      </w:r>
+      <w:r>
+        <w:rPr>
+          <w:rFonts w:ascii="宋体" w:eastAsia="宋体" w:hAnsi="宋体" w:hint="eastAsia"/>
+        </w:rPr>
+        <w:t>。</w:t>
+      </w:r>
+    </w:p>
+    <w:p>
+      <w:pPr>
+        <w:ind w:firstLineChars="200" w:firstLine="420"/>
+        <w:rPr>
+          <w:rFonts w:ascii="宋体" w:eastAsia="宋体" w:hAnsi="宋体"/>
+        </w:rPr>
+      </w:pPr>
+      <w:r>
+        <w:rPr>
+          <w:rFonts w:ascii="宋体" w:eastAsia="宋体" w:hAnsi="宋体" w:hint="eastAsia"/>
+        </w:rPr>
+        <w:t>计数器不空闲：</w:t>
+      </w:r>
+    </w:p>
+    <w:p>
+      <w:pPr>
+        <w:ind w:firstLineChars="200" w:firstLine="420"/>
+        <w:rPr>
+          <w:rFonts w:ascii="宋体" w:eastAsia="宋体" w:hAnsi="宋体"/>
+        </w:rPr>
+      </w:pPr>
+      <w:r>
+        <w:rPr>
+          <w:rFonts w:ascii="宋体" w:eastAsia="宋体" w:hAnsi="宋体" w:hint="eastAsia"/>
+        </w:rPr>
+        <w:t>向计数器写一个非零值，如果</w:t>
+      </w:r>
+      <w:r>
+        <w:rPr>
+          <w:rFonts w:ascii="宋体" w:eastAsia="宋体" w:hAnsi="宋体" w:hint="eastAsia"/>
+          <w:b/>
+        </w:rPr>
+        <w:t xml:space="preserve"> Load</w:t>
+      </w:r>
+      <w:r>
+        <w:rPr>
+          <w:rFonts w:ascii="宋体" w:eastAsia="宋体" w:hAnsi="宋体"/>
+          <w:b/>
+        </w:rPr>
+        <w:t xml:space="preserve"> </w:t>
+      </w:r>
+      <w:r>
+        <w:rPr>
+          <w:rFonts w:ascii="宋体" w:eastAsia="宋体" w:hAnsi="宋体" w:hint="eastAsia"/>
+          <w:b/>
+        </w:rPr>
+        <w:t>=</w:t>
+      </w:r>
+      <w:r>
+        <w:rPr>
+          <w:rFonts w:ascii="宋体" w:eastAsia="宋体" w:hAnsi="宋体"/>
+          <w:b/>
+        </w:rPr>
+        <w:t xml:space="preserve"> 1</w:t>
+      </w:r>
+      <w:r>
+        <w:rPr>
+          <w:rFonts w:ascii="宋体" w:eastAsia="宋体" w:hAnsi="宋体" w:hint="eastAsia"/>
+        </w:rPr>
+        <w:t>，立即以新计数值计数，</w:t>
+      </w:r>
+      <w:r>
+        <w:rPr>
+          <w:rFonts w:ascii="宋体" w:eastAsia="宋体" w:hAnsi="宋体" w:hint="eastAsia"/>
+          <w:b/>
+        </w:rPr>
+        <w:t>不产生中断</w:t>
+      </w:r>
+    </w:p>
+    <w:p>
+      <w:pPr>
+        <w:ind w:firstLineChars="200" w:firstLine="420"/>
+        <w:rPr>
+          <w:rFonts w:ascii="宋体" w:eastAsia="宋体" w:hAnsi="宋体"/>
+        </w:rPr>
+      </w:pPr>
+      <w:r>
+        <w:rPr>
+          <w:rFonts w:ascii="宋体" w:eastAsia="宋体" w:hAnsi="宋体" w:hint="eastAsia"/>
+        </w:rPr>
+        <w:t xml:space="preserve">如果 </w:t>
+      </w:r>
+      <w:r>
+        <w:rPr>
+          <w:rFonts w:ascii="宋体" w:eastAsia="宋体" w:hAnsi="宋体" w:hint="eastAsia"/>
+        </w:rPr>
+        <w:t xml:space="preserve"> </w:t>
+      </w:r>
+      <w:r>
+        <w:rPr>
+          <w:rFonts w:ascii="宋体" w:eastAsia="宋体" w:hAnsi="宋体" w:hint="eastAsia"/>
+          <w:b/>
+        </w:rPr>
+        <w:t>Load</w:t>
+      </w:r>
+      <w:r>
+        <w:rPr>
+          <w:rFonts w:ascii="宋体" w:eastAsia="宋体" w:hAnsi="宋体"/>
+          <w:b/>
+        </w:rPr>
+        <w:t xml:space="preserve"> </w:t>
+      </w:r>
+      <w:r>
+        <w:rPr>
+          <w:rFonts w:ascii="宋体" w:eastAsia="宋体" w:hAnsi="宋体" w:hint="eastAsia"/>
+          <w:b/>
+        </w:rPr>
+        <w:t>=</w:t>
+      </w:r>
+      <w:r>
+        <w:rPr>
+          <w:rFonts w:ascii="宋体" w:eastAsia="宋体" w:hAnsi="宋体"/>
+          <w:b/>
+        </w:rPr>
+        <w:t xml:space="preserve"> 0</w:t>
+      </w:r>
+      <w:r>
+        <w:rPr>
+          <w:rFonts w:ascii="宋体" w:eastAsia="宋体" w:hAnsi="宋体" w:hint="eastAsia"/>
+        </w:rPr>
+        <w:t>，则下一轮开始以新计数值计数</w:t>
+      </w:r>
+      <w:r>
+        <w:rPr>
+          <w:rFonts w:ascii="宋体" w:eastAsia="宋体" w:hAnsi="宋体" w:hint="eastAsia"/>
+        </w:rPr>
+        <w:t>，</w:t>
+      </w:r>
+      <w:r>
+        <w:rPr>
+          <w:rFonts w:ascii="宋体" w:eastAsia="宋体" w:hAnsi="宋体" w:hint="eastAsia"/>
+          <w:b/>
+        </w:rPr>
+        <w:t>到零产生中断</w:t>
+      </w:r>
+      <w:r>
+        <w:rPr>
+          <w:rFonts w:ascii="宋体" w:eastAsia="宋体" w:hAnsi="宋体" w:hint="eastAsia"/>
+        </w:rPr>
+        <w:t>。</w:t>
+      </w:r>
+    </w:p>
+    <w:p>
+      <w:pPr>
+        <w:ind w:firstLineChars="200" w:firstLine="420"/>
+        <w:rPr>
+          <w:rFonts w:ascii="宋体" w:eastAsia="宋体" w:hAnsi="宋体"/>
+        </w:rPr>
+      </w:pPr>
+    </w:p>
+    <w:p>
+      <w:pPr>
+        <w:ind w:firstLineChars="200" w:firstLine="422"/>
+        <w:rPr>
+          <w:rFonts w:ascii="宋体" w:eastAsia="宋体" w:hAnsi="宋体"/>
+          <w:b/>
+        </w:rPr>
+      </w:pPr>
+      <w:r>
+        <w:rPr>
+          <w:rFonts w:ascii="宋体" w:eastAsia="宋体" w:hAnsi="宋体" w:hint="eastAsia"/>
+          <w:b/>
+        </w:rPr>
+        <w:t>2）</w:t>
+      </w:r>
+      <w:r>
+        <w:rPr>
+          <w:rFonts w:ascii="宋体" w:eastAsia="宋体" w:hAnsi="宋体" w:hint="eastAsia"/>
+          <w:b/>
+        </w:rPr>
+        <w:t>向计数器写零值：</w:t>
+      </w:r>
+    </w:p>
+    <w:p>
+      <w:pPr>
+        <w:ind w:firstLineChars="200" w:firstLine="420"/>
+        <w:rPr>
+          <w:rFonts w:ascii="宋体" w:eastAsia="宋体" w:hAnsi="宋体"/>
+        </w:rPr>
+      </w:pPr>
+      <w:r>
+        <w:rPr>
+          <w:rFonts w:ascii="宋体" w:eastAsia="宋体" w:hAnsi="宋体" w:hint="eastAsia"/>
+        </w:rPr>
+        <w:t xml:space="preserve">如果 </w:t>
+      </w:r>
+      <w:r>
+        <w:rPr>
+          <w:rFonts w:ascii="宋体" w:eastAsia="宋体" w:hAnsi="宋体" w:hint="eastAsia"/>
+          <w:b/>
+        </w:rPr>
+        <w:t>Load = 1</w:t>
+      </w:r>
+      <w:r>
+        <w:rPr>
+          <w:rFonts w:ascii="宋体" w:eastAsia="宋体" w:hAnsi="宋体" w:hint="eastAsia"/>
+        </w:rPr>
+        <w:t>,则立即停止计数，并且</w:t>
+      </w:r>
+      <w:r>
+        <w:rPr>
+          <w:rFonts w:ascii="宋体" w:eastAsia="宋体" w:hAnsi="宋体" w:hint="eastAsia"/>
+          <w:b/>
+        </w:rPr>
+        <w:t>不产生中断</w:t>
+      </w:r>
+    </w:p>
+    <w:p>
+      <w:pPr>
+        <w:ind w:firstLineChars="200" w:firstLine="420"/>
+        <w:rPr>
+          <w:rFonts w:ascii="宋体" w:eastAsia="宋体" w:hAnsi="宋体"/>
+        </w:rPr>
+      </w:pPr>
+      <w:r>
+        <w:rPr>
+          <w:rFonts w:ascii="宋体" w:eastAsia="宋体" w:hAnsi="宋体" w:hint="eastAsia"/>
+        </w:rPr>
+        <w:t xml:space="preserve">如果 </w:t>
+      </w:r>
+      <w:r>
+        <w:rPr>
+          <w:rFonts w:ascii="宋体" w:eastAsia="宋体" w:hAnsi="宋体" w:hint="eastAsia"/>
+          <w:b/>
+        </w:rPr>
+        <w:t>Load</w:t>
+      </w:r>
+      <w:r>
+        <w:rPr>
+          <w:rFonts w:ascii="宋体" w:eastAsia="宋体" w:hAnsi="宋体"/>
+          <w:b/>
+        </w:rPr>
+        <w:t xml:space="preserve"> </w:t>
+      </w:r>
+      <w:r>
+        <w:rPr>
+          <w:rFonts w:ascii="宋体" w:eastAsia="宋体" w:hAnsi="宋体" w:hint="eastAsia"/>
+          <w:b/>
+        </w:rPr>
+        <w:t>=</w:t>
+      </w:r>
+      <w:r>
+        <w:rPr>
+          <w:rFonts w:ascii="宋体" w:eastAsia="宋体" w:hAnsi="宋体"/>
+          <w:b/>
+        </w:rPr>
+        <w:t xml:space="preserve"> 0</w:t>
+      </w:r>
+      <w:r>
+        <w:rPr>
+          <w:rFonts w:ascii="宋体" w:eastAsia="宋体" w:hAnsi="宋体" w:hint="eastAsia"/>
+        </w:rPr>
+        <w:t>,则下一轮停止计数，然后本轮计数到零后，</w:t>
+      </w:r>
+      <w:r>
+        <w:rPr>
+          <w:rFonts w:ascii="宋体" w:eastAsia="宋体" w:hAnsi="宋体" w:hint="eastAsia"/>
+          <w:b/>
+        </w:rPr>
+        <w:t>产生中断</w:t>
+      </w:r>
+      <w:r>
+        <w:rPr>
+          <w:rFonts w:ascii="宋体" w:eastAsia="宋体" w:hAnsi="宋体" w:hint="eastAsia"/>
+        </w:rPr>
+        <w:t>。</w:t>
+      </w:r>
+    </w:p>
+    <w:p>
+      <w:pPr>
+        <w:ind w:firstLineChars="200" w:firstLine="420"/>
+        <w:rPr>
+          <w:rFonts w:ascii="宋体" w:eastAsia="宋体" w:hAnsi="宋体"/>
+        </w:rPr>
+      </w:pPr>
+    </w:p>
+    <w:p>
+      <w:pPr>
+        <w:ind w:firstLineChars="200" w:firstLine="420"/>
+        <w:rPr>
+          <w:rFonts w:ascii="宋体" w:eastAsia="宋体" w:hAnsi="宋体"/>
+        </w:rPr>
+      </w:pPr>
     </w:p>
     <w:p>
       <w:pPr>
@@ -318,13 +1058,25 @@
         <w:rPr>
           <w:rFonts w:ascii="宋体" w:eastAsia="宋体" w:hAnsi="宋体" w:hint="eastAsia"/>
         </w:rPr>
-        <w:t>来实现定时器</w:t>
-      </w:r>
-    </w:p>
-    <w:p>
-      <w:pPr>
-        <w:rPr>
-          <w:rFonts w:ascii="宋体" w:eastAsia="宋体" w:hAnsi="宋体" w:hint="eastAsia"/>
+        <w:t>来实现</w:t>
+      </w:r>
+      <w:r>
+        <w:rPr>
+          <w:rFonts w:ascii="宋体" w:eastAsia="宋体" w:hAnsi="宋体" w:hint="eastAsia"/>
+        </w:rPr>
+        <w:t>长</w:t>
+      </w:r>
+      <w:r>
+        <w:rPr>
+          <w:rFonts w:ascii="宋体" w:eastAsia="宋体" w:hAnsi="宋体" w:hint="eastAsia"/>
+        </w:rPr>
+        <w:t>定时器</w:t>
+      </w:r>
+    </w:p>
+    <w:p>
+      <w:pPr>
+        <w:rPr>
+          <w:rFonts w:ascii="宋体" w:eastAsia="宋体" w:hAnsi="宋体"/>
         </w:rPr>
       </w:pPr>
       <w:r>
@@ -389,146 +1141,125 @@
         <w:adjustRightInd w:val="0"/>
         <w:jc w:val="left"/>
         <w:rPr>
-          <w:rFonts w:ascii="宋体" w:eastAsia="宋体" w:hAnsi="宋体" w:cs="Courier New"/>
-          <w:kern w:val="0"/>
-          <w:szCs w:val="21"/>
-        </w:rPr>
-      </w:pPr>
-      <w:r>
-        <w:rPr>
-          <w:rFonts w:ascii="宋体" w:eastAsia="宋体" w:hAnsi="宋体" w:hint="eastAsia"/>
-        </w:rPr>
-        <w:t xml:space="preserve">  </w:t>
-      </w:r>
-      <w:r>
-        <w:rPr>
-          <w:rFonts w:ascii="宋体" w:eastAsia="宋体" w:hAnsi="宋体" w:hint="eastAsia"/>
-          <w:szCs w:val="21"/>
-        </w:rPr>
-        <w:t xml:space="preserve">  </w:t>
-      </w:r>
-      <w:r>
-        <w:rPr>
-          <w:rFonts w:ascii="宋体" w:eastAsia="宋体" w:hAnsi="宋体" w:cs="Courier New"/>
+          <w:rFonts w:ascii="Times New Roman" w:hAnsi="Times New Roman" w:cs="Times New Roman"/>
+          <w:kern w:val="0"/>
+          <w:sz w:val="20"/>
+          <w:szCs w:val="20"/>
+        </w:rPr>
+      </w:pPr>
+      <w:r>
+        <w:rPr>
+          <w:rFonts w:ascii="宋体" w:eastAsia="宋体" w:hAnsi="宋体" w:hint="eastAsia"/>
+        </w:rPr>
+        <w:t xml:space="preserve"> </w:t>
+      </w:r>
+      <w:r>
+        <w:rPr>
+          <w:rFonts w:ascii="Times New Roman" w:hAnsi="Times New Roman" w:cs="Times New Roman"/>
           <w:b/>
           <w:bCs/>
           <w:color w:val="7F0055"/>
           <w:kern w:val="0"/>
-          <w:szCs w:val="21"/>
+          <w:sz w:val="20"/>
+          <w:szCs w:val="20"/>
         </w:rPr>
         <w:t>extern</w:t>
       </w:r>
       <w:r>
         <w:rPr>
-          <w:rFonts w:ascii="宋体" w:eastAsia="宋体" w:hAnsi="宋体" w:cs="Courier New"/>
-          <w:color w:val="000000"/>
-          <w:kern w:val="0"/>
-          <w:szCs w:val="21"/>
+          <w:rFonts w:ascii="Times New Roman" w:hAnsi="Times New Roman" w:cs="Times New Roman"/>
+          <w:color w:val="000000"/>
+          <w:kern w:val="0"/>
+          <w:sz w:val="20"/>
+          <w:szCs w:val="20"/>
         </w:rPr>
         <w:t xml:space="preserve"> </w:t>
       </w:r>
       <w:r>
         <w:rPr>
-          <w:rFonts w:ascii="宋体" w:eastAsia="宋体" w:hAnsi="宋体" w:cs="Courier New"/>
+          <w:rFonts w:ascii="Times New Roman" w:hAnsi="Times New Roman" w:cs="Times New Roman"/>
           <w:color w:val="2A00FF"/>
           <w:kern w:val="0"/>
-          <w:szCs w:val="21"/>
+          <w:sz w:val="20"/>
+          <w:szCs w:val="20"/>
         </w:rPr>
         <w:t>"C"</w:t>
       </w:r>
       <w:r>
         <w:rPr>
-          <w:rFonts w:ascii="宋体" w:eastAsia="宋体" w:hAnsi="宋体" w:cs="Courier New"/>
-          <w:color w:val="000000"/>
-          <w:kern w:val="0"/>
-          <w:szCs w:val="21"/>
+          <w:rFonts w:ascii="Times New Roman" w:hAnsi="Times New Roman" w:cs="Times New Roman"/>
+          <w:color w:val="000000"/>
+          <w:kern w:val="0"/>
+          <w:sz w:val="20"/>
+          <w:szCs w:val="20"/>
         </w:rPr>
         <w:t xml:space="preserve"> </w:t>
       </w:r>
       <w:r>
         <w:rPr>
-          <w:rFonts w:ascii="宋体" w:eastAsia="宋体" w:hAnsi="宋体" w:cs="Courier New"/>
+          <w:rFonts w:ascii="Times New Roman" w:hAnsi="Times New Roman" w:cs="Times New Roman"/>
           <w:b/>
           <w:bCs/>
           <w:color w:val="7F0055"/>
           <w:kern w:val="0"/>
-          <w:szCs w:val="21"/>
+          <w:sz w:val="20"/>
+          <w:szCs w:val="20"/>
         </w:rPr>
         <w:t>void</w:t>
       </w:r>
       <w:r>
         <w:rPr>
-          <w:rFonts w:ascii="宋体" w:eastAsia="宋体" w:hAnsi="宋体" w:cs="Courier New"/>
-          <w:color w:val="000000"/>
-          <w:kern w:val="0"/>
-          <w:szCs w:val="21"/>
+          <w:rFonts w:ascii="Times New Roman" w:hAnsi="Times New Roman" w:cs="Times New Roman"/>
+          <w:color w:val="000000"/>
+          <w:kern w:val="0"/>
+          <w:sz w:val="20"/>
+          <w:szCs w:val="20"/>
         </w:rPr>
         <w:t xml:space="preserve"> </w:t>
       </w:r>
-      <w:proofErr w:type="spellStart"/>
-      <w:r>
-        <w:rPr>
-          <w:rFonts w:ascii="宋体" w:eastAsia="宋体" w:hAnsi="宋体" w:cs="Courier New"/>
+      <w:r>
+        <w:rPr>
+          <w:rFonts w:ascii="Times New Roman" w:hAnsi="Times New Roman" w:cs="Times New Roman"/>
           <w:b/>
           <w:bCs/>
           <w:color w:val="000000"/>
           <w:kern w:val="0"/>
-          <w:szCs w:val="21"/>
+          <w:sz w:val="20"/>
+          <w:szCs w:val="20"/>
         </w:rPr>
         <w:t>RIT_IRQHandler</w:t>
       </w:r>
-      <w:proofErr w:type="spellEnd"/>
-      <w:r>
-        <w:rPr>
-          <w:rFonts w:ascii="宋体" w:eastAsia="宋体" w:hAnsi="宋体" w:cs="Courier New"/>
-          <w:color w:val="000000"/>
-          <w:kern w:val="0"/>
-          <w:szCs w:val="21"/>
+      <w:r>
+        <w:rPr>
+          <w:rFonts w:ascii="Times New Roman" w:hAnsi="Times New Roman" w:cs="Times New Roman"/>
+          <w:color w:val="000000"/>
+          <w:kern w:val="0"/>
+          <w:sz w:val="20"/>
+          <w:szCs w:val="20"/>
         </w:rPr>
         <w:t>(</w:t>
       </w:r>
       <w:r>
         <w:rPr>
-          <w:rFonts w:ascii="宋体" w:eastAsia="宋体" w:hAnsi="宋体" w:cs="Courier New"/>
+          <w:rFonts w:ascii="Times New Roman" w:hAnsi="Times New Roman" w:cs="Times New Roman"/>
           <w:b/>
           <w:bCs/>
           <w:color w:val="7F0055"/>
           <w:kern w:val="0"/>
-          <w:szCs w:val="21"/>
+          <w:sz w:val="20"/>
+          <w:szCs w:val="20"/>
         </w:rPr>
         <w:t>void</w:t>
       </w:r>
       <w:r>
         <w:rPr>
-          <w:rFonts w:ascii="宋体" w:eastAsia="宋体" w:hAnsi="宋体" w:cs="Courier New"/>
-          <w:color w:val="000000"/>
-          <w:kern w:val="0"/>
-          <w:szCs w:val="21"/>
+          <w:rFonts w:ascii="Times New Roman" w:hAnsi="Times New Roman" w:cs="Times New Roman"/>
+          <w:color w:val="000000"/>
+          <w:kern w:val="0"/>
+          <w:sz w:val="20"/>
+          <w:szCs w:val="20"/>
         </w:rPr>
         <w:t>)</w:t>
-      </w:r>
-    </w:p>
-    <w:p>
-      <w:pPr>
-        <w:autoSpaceDE w:val="0"/>
-        <w:autoSpaceDN w:val="0"/>
-        <w:adjustRightInd w:val="0"/>
-        <w:ind w:firstLine="420"/>
-        <w:jc w:val="left"/>
-        <w:rPr>
-          <w:rFonts w:ascii="宋体" w:eastAsia="宋体" w:hAnsi="宋体" w:cs="Courier New"/>
-          <w:kern w:val="0"/>
-          <w:szCs w:val="21"/>
-        </w:rPr>
-      </w:pPr>
-      <w:r>
-        <w:rPr>
-          <w:rFonts w:ascii="宋体" w:eastAsia="宋体" w:hAnsi="宋体" w:cs="Courier New"/>
-          <w:color w:val="000000"/>
-          <w:kern w:val="0"/>
-          <w:szCs w:val="21"/>
-        </w:rPr>
-        <w:t>{</w:t>
       </w:r>
     </w:p>
     <w:p>
@@ -538,99 +1269,676 @@
         <w:adjustRightInd w:val="0"/>
         <w:jc w:val="left"/>
         <w:rPr>
-          <w:rFonts w:ascii="宋体" w:eastAsia="宋体" w:hAnsi="宋体" w:cs="Courier New"/>
-          <w:kern w:val="0"/>
-          <w:szCs w:val="21"/>
-        </w:rPr>
-      </w:pPr>
-      <w:r>
-        <w:rPr>
-          <w:rFonts w:ascii="宋体" w:eastAsia="宋体" w:hAnsi="宋体" w:cs="Courier New"/>
-          <w:color w:val="000000"/>
-          <w:kern w:val="0"/>
-          <w:szCs w:val="21"/>
+          <w:rFonts w:ascii="Times New Roman" w:hAnsi="Times New Roman" w:cs="Times New Roman"/>
+          <w:kern w:val="0"/>
+          <w:sz w:val="20"/>
+          <w:szCs w:val="20"/>
+        </w:rPr>
+      </w:pPr>
+      <w:r>
+        <w:rPr>
+          <w:rFonts w:ascii="Times New Roman" w:hAnsi="Times New Roman" w:cs="Times New Roman"/>
+          <w:color w:val="000000"/>
+          <w:kern w:val="0"/>
+          <w:sz w:val="20"/>
+          <w:szCs w:val="20"/>
+        </w:rPr>
+        <w:lastRenderedPageBreak/>
+        <w:t>{</w:t>
+      </w:r>
+    </w:p>
+    <w:p>
+      <w:pPr>
+        <w:autoSpaceDE w:val="0"/>
+        <w:autoSpaceDN w:val="0"/>
+        <w:adjustRightInd w:val="0"/>
+        <w:jc w:val="left"/>
+        <w:rPr>
+          <w:rFonts w:ascii="Times New Roman" w:hAnsi="Times New Roman" w:cs="Times New Roman"/>
+          <w:kern w:val="0"/>
+          <w:sz w:val="20"/>
+          <w:szCs w:val="20"/>
+        </w:rPr>
+      </w:pPr>
+      <w:r>
+        <w:rPr>
+          <w:rFonts w:ascii="Times New Roman" w:hAnsi="Times New Roman" w:cs="Times New Roman"/>
+          <w:color w:val="000000"/>
+          <w:kern w:val="0"/>
+          <w:sz w:val="20"/>
+          <w:szCs w:val="20"/>
+        </w:rPr>
+        <w:tab/>
+      </w:r>
+      <w:r>
+        <w:rPr>
+          <w:rFonts w:ascii="Times New Roman" w:hAnsi="Times New Roman" w:cs="Times New Roman"/>
+          <w:color w:val="3F7F5F"/>
+          <w:kern w:val="0"/>
+          <w:sz w:val="20"/>
+          <w:szCs w:val="20"/>
+        </w:rPr>
+        <w:t>/* Clear the RITEN bit, and set the RITENBR bit, set the RITENCLR bit for clearing</w:t>
+      </w:r>
+    </w:p>
+    <w:p>
+      <w:pPr>
+        <w:autoSpaceDE w:val="0"/>
+        <w:autoSpaceDN w:val="0"/>
+        <w:adjustRightInd w:val="0"/>
+        <w:jc w:val="left"/>
+        <w:rPr>
+          <w:rFonts w:ascii="Times New Roman" w:hAnsi="Times New Roman" w:cs="Times New Roman"/>
+          <w:kern w:val="0"/>
+          <w:sz w:val="20"/>
+          <w:szCs w:val="20"/>
+        </w:rPr>
+      </w:pPr>
+      <w:r>
+        <w:rPr>
+          <w:rFonts w:ascii="Times New Roman" w:hAnsi="Times New Roman" w:cs="Times New Roman"/>
+          <w:color w:val="3F7F5F"/>
+          <w:kern w:val="0"/>
+          <w:sz w:val="20"/>
+          <w:szCs w:val="20"/>
+        </w:rPr>
+        <w:tab/>
+        <w:t xml:space="preserve"> * the timer to 0 when counter reach the condition, set 1 for RITINT to clear the</w:t>
+      </w:r>
+    </w:p>
+    <w:p>
+      <w:pPr>
+        <w:autoSpaceDE w:val="0"/>
+        <w:autoSpaceDN w:val="0"/>
+        <w:adjustRightInd w:val="0"/>
+        <w:jc w:val="left"/>
+        <w:rPr>
+          <w:rFonts w:ascii="Times New Roman" w:hAnsi="Times New Roman" w:cs="Times New Roman"/>
+          <w:kern w:val="0"/>
+          <w:sz w:val="20"/>
+          <w:szCs w:val="20"/>
+        </w:rPr>
+      </w:pPr>
+      <w:r>
+        <w:rPr>
+          <w:rFonts w:ascii="Times New Roman" w:hAnsi="Times New Roman" w:cs="Times New Roman"/>
+          <w:color w:val="3F7F5F"/>
+          <w:kern w:val="0"/>
+          <w:sz w:val="20"/>
+          <w:szCs w:val="20"/>
+        </w:rPr>
+        <w:tab/>
+        <w:t xml:space="preserve"> * interrupt flag</w:t>
+      </w:r>
+    </w:p>
+    <w:p>
+      <w:pPr>
+        <w:autoSpaceDE w:val="0"/>
+        <w:autoSpaceDN w:val="0"/>
+        <w:adjustRightInd w:val="0"/>
+        <w:jc w:val="left"/>
+        <w:rPr>
+          <w:rFonts w:ascii="Times New Roman" w:hAnsi="Times New Roman" w:cs="Times New Roman"/>
+          <w:kern w:val="0"/>
+          <w:sz w:val="20"/>
+          <w:szCs w:val="20"/>
+        </w:rPr>
+      </w:pPr>
+      <w:r>
+        <w:rPr>
+          <w:rFonts w:ascii="Times New Roman" w:hAnsi="Times New Roman" w:cs="Times New Roman"/>
+          <w:color w:val="3F7F5F"/>
+          <w:kern w:val="0"/>
+          <w:sz w:val="20"/>
+          <w:szCs w:val="20"/>
+        </w:rPr>
+        <w:tab/>
+        <w:t xml:space="preserve"> */</w:t>
+      </w:r>
+    </w:p>
+    <w:p>
+      <w:pPr>
+        <w:autoSpaceDE w:val="0"/>
+        <w:autoSpaceDN w:val="0"/>
+        <w:adjustRightInd w:val="0"/>
+        <w:jc w:val="left"/>
+        <w:rPr>
+          <w:rFonts w:ascii="Times New Roman" w:hAnsi="Times New Roman" w:cs="Times New Roman"/>
+          <w:kern w:val="0"/>
+          <w:sz w:val="20"/>
+          <w:szCs w:val="20"/>
+        </w:rPr>
+      </w:pPr>
+      <w:r>
+        <w:rPr>
+          <w:rFonts w:ascii="Times New Roman" w:hAnsi="Times New Roman" w:cs="Times New Roman"/>
+          <w:color w:val="000000"/>
+          <w:kern w:val="0"/>
+          <w:sz w:val="20"/>
+          <w:szCs w:val="20"/>
+        </w:rPr>
+        <w:tab/>
+        <w:t>Chip_RIT_Disable(LPC_RITIMER);</w:t>
+      </w:r>
+    </w:p>
+    <w:p>
+      <w:pPr>
+        <w:autoSpaceDE w:val="0"/>
+        <w:autoSpaceDN w:val="0"/>
+        <w:adjustRightInd w:val="0"/>
+        <w:jc w:val="left"/>
+        <w:rPr>
+          <w:rFonts w:ascii="Times New Roman" w:hAnsi="Times New Roman" w:cs="Times New Roman"/>
+          <w:kern w:val="0"/>
+          <w:sz w:val="20"/>
+          <w:szCs w:val="20"/>
+        </w:rPr>
+      </w:pPr>
+      <w:r>
+        <w:rPr>
+          <w:rFonts w:ascii="Times New Roman" w:hAnsi="Times New Roman" w:cs="Times New Roman"/>
+          <w:color w:val="000000"/>
+          <w:kern w:val="0"/>
+          <w:sz w:val="20"/>
+          <w:szCs w:val="20"/>
+        </w:rPr>
+        <w:tab/>
+        <w:t>Chip_RIT_ClearIntStatus(LPC_RITIMER);</w:t>
+      </w:r>
+    </w:p>
+    <w:p>
+      <w:pPr>
+        <w:autoSpaceDE w:val="0"/>
+        <w:autoSpaceDN w:val="0"/>
+        <w:adjustRightInd w:val="0"/>
+        <w:jc w:val="left"/>
+        <w:rPr>
+          <w:rFonts w:ascii="Times New Roman" w:hAnsi="Times New Roman" w:cs="Times New Roman"/>
+          <w:kern w:val="0"/>
+          <w:sz w:val="20"/>
+          <w:szCs w:val="20"/>
+        </w:rPr>
+      </w:pPr>
+      <w:r>
+        <w:rPr>
+          <w:rFonts w:ascii="Times New Roman" w:hAnsi="Times New Roman" w:cs="Times New Roman"/>
+          <w:color w:val="000000"/>
+          <w:kern w:val="0"/>
+          <w:sz w:val="20"/>
+          <w:szCs w:val="20"/>
         </w:rPr>
         <w:t xml:space="preserve">    </w:t>
       </w:r>
       <w:r>
         <w:rPr>
-          <w:rFonts w:ascii="宋体" w:eastAsia="宋体" w:hAnsi="宋体" w:cs="Courier New"/>
-          <w:color w:val="000000"/>
-          <w:kern w:val="0"/>
-          <w:szCs w:val="21"/>
+          <w:rFonts w:ascii="Times New Roman" w:hAnsi="Times New Roman" w:cs="Times New Roman"/>
+          <w:b/>
+          <w:bCs/>
+          <w:color w:val="7F0055"/>
+          <w:kern w:val="0"/>
+          <w:sz w:val="20"/>
+          <w:szCs w:val="20"/>
+        </w:rPr>
+        <w:t>if</w:t>
+      </w:r>
+      <w:r>
+        <w:rPr>
+          <w:rFonts w:ascii="Times New Roman" w:hAnsi="Times New Roman" w:cs="Times New Roman"/>
+          <w:color w:val="000000"/>
+          <w:kern w:val="0"/>
+          <w:sz w:val="20"/>
+          <w:szCs w:val="20"/>
+        </w:rPr>
+        <w:t>(rit_callback != 0)</w:t>
+      </w:r>
+    </w:p>
+    <w:p>
+      <w:pPr>
+        <w:autoSpaceDE w:val="0"/>
+        <w:autoSpaceDN w:val="0"/>
+        <w:adjustRightInd w:val="0"/>
+        <w:jc w:val="left"/>
+        <w:rPr>
+          <w:rFonts w:ascii="Times New Roman" w:hAnsi="Times New Roman" w:cs="Times New Roman"/>
+          <w:kern w:val="0"/>
+          <w:sz w:val="20"/>
+          <w:szCs w:val="20"/>
+        </w:rPr>
+      </w:pPr>
+      <w:r>
+        <w:rPr>
+          <w:rFonts w:ascii="Times New Roman" w:hAnsi="Times New Roman" w:cs="Times New Roman"/>
+          <w:color w:val="000000"/>
+          <w:kern w:val="0"/>
+          <w:sz w:val="20"/>
+          <w:szCs w:val="20"/>
+        </w:rPr>
+        <w:t xml:space="preserve">    {</w:t>
+      </w:r>
+    </w:p>
+    <w:p>
+      <w:pPr>
+        <w:autoSpaceDE w:val="0"/>
+        <w:autoSpaceDN w:val="0"/>
+        <w:adjustRightInd w:val="0"/>
+        <w:jc w:val="left"/>
+        <w:rPr>
+          <w:rFonts w:ascii="Times New Roman" w:hAnsi="Times New Roman" w:cs="Times New Roman"/>
+          <w:kern w:val="0"/>
+          <w:sz w:val="20"/>
+          <w:szCs w:val="20"/>
+        </w:rPr>
+      </w:pPr>
+      <w:r>
+        <w:rPr>
+          <w:rFonts w:ascii="Times New Roman" w:hAnsi="Times New Roman" w:cs="Times New Roman"/>
+          <w:color w:val="000000"/>
+          <w:kern w:val="0"/>
+          <w:sz w:val="20"/>
+          <w:szCs w:val="20"/>
+        </w:rPr>
+        <w:t xml:space="preserve">    </w:t>
+      </w:r>
+      <w:r>
+        <w:rPr>
+          <w:rFonts w:ascii="Times New Roman" w:hAnsi="Times New Roman" w:cs="Times New Roman"/>
+          <w:color w:val="000000"/>
+          <w:kern w:val="0"/>
+          <w:sz w:val="20"/>
+          <w:szCs w:val="20"/>
         </w:rPr>
         <w:tab/>
-      </w:r>
-      <w:r>
-        <w:rPr>
-          <w:rFonts w:ascii="宋体" w:eastAsia="宋体" w:hAnsi="宋体" w:cs="Courier New"/>
-          <w:color w:val="000000"/>
-          <w:kern w:val="0"/>
-          <w:szCs w:val="21"/>
-        </w:rPr>
-        <w:tab/>
-      </w:r>
-      <w:r>
-        <w:rPr>
-          <w:rFonts w:ascii="宋体" w:eastAsia="宋体" w:hAnsi="宋体" w:cs="Courier New"/>
-          <w:color w:val="000000"/>
-          <w:kern w:val="0"/>
-          <w:szCs w:val="21"/>
-        </w:rPr>
-        <w:t>LPC_RIT-&gt;</w:t>
-      </w:r>
-      <w:r>
-        <w:rPr>
-          <w:rFonts w:ascii="宋体" w:eastAsia="宋体" w:hAnsi="宋体" w:cs="Courier New"/>
-          <w:color w:val="0000C0"/>
-          <w:kern w:val="0"/>
-          <w:szCs w:val="21"/>
-        </w:rPr>
-        <w:t>CTRL</w:t>
-      </w:r>
-      <w:r>
-        <w:rPr>
-          <w:rFonts w:ascii="宋体" w:eastAsia="宋体" w:hAnsi="宋体" w:cs="Courier New"/>
-          <w:color w:val="000000"/>
-          <w:kern w:val="0"/>
-          <w:szCs w:val="21"/>
-        </w:rPr>
-        <w:t xml:space="preserve"> &amp;= 0x07;</w:t>
-      </w:r>
-    </w:p>
-    <w:p>
-      <w:pPr>
-        <w:ind w:firstLineChars="200" w:firstLine="420"/>
-        <w:rPr>
-          <w:rFonts w:ascii="宋体" w:eastAsia="宋体" w:hAnsi="宋体" w:hint="eastAsia"/>
-          <w:szCs w:val="21"/>
-        </w:rPr>
-      </w:pPr>
-      <w:r>
-        <w:rPr>
-          <w:rFonts w:ascii="宋体" w:eastAsia="宋体" w:hAnsi="宋体" w:cs="Courier New"/>
-          <w:color w:val="000000"/>
-          <w:kern w:val="0"/>
-          <w:szCs w:val="21"/>
+        <w:t>(*rit_callback)();</w:t>
+      </w:r>
+    </w:p>
+    <w:p>
+      <w:pPr>
+        <w:autoSpaceDE w:val="0"/>
+        <w:autoSpaceDN w:val="0"/>
+        <w:adjustRightInd w:val="0"/>
+        <w:jc w:val="left"/>
+        <w:rPr>
+          <w:rFonts w:ascii="Times New Roman" w:hAnsi="Times New Roman" w:cs="Times New Roman"/>
+          <w:kern w:val="0"/>
+          <w:sz w:val="20"/>
+          <w:szCs w:val="20"/>
+        </w:rPr>
+      </w:pPr>
+      <w:r>
+        <w:rPr>
+          <w:rFonts w:ascii="Times New Roman" w:hAnsi="Times New Roman" w:cs="Times New Roman"/>
+          <w:color w:val="000000"/>
+          <w:kern w:val="0"/>
+          <w:sz w:val="20"/>
+          <w:szCs w:val="20"/>
+        </w:rPr>
+        <w:t xml:space="preserve">    }</w:t>
+      </w:r>
+    </w:p>
+    <w:p>
+      <w:pPr>
+        <w:autoSpaceDE w:val="0"/>
+        <w:autoSpaceDN w:val="0"/>
+        <w:adjustRightInd w:val="0"/>
+        <w:jc w:val="left"/>
+        <w:rPr>
+          <w:rFonts w:ascii="Times New Roman" w:hAnsi="Times New Roman" w:cs="Times New Roman"/>
+          <w:color w:val="000000"/>
+          <w:kern w:val="0"/>
+          <w:sz w:val="20"/>
+          <w:szCs w:val="20"/>
+        </w:rPr>
+      </w:pPr>
+      <w:r>
+        <w:rPr>
+          <w:rFonts w:ascii="Times New Roman" w:hAnsi="Times New Roman" w:cs="Times New Roman"/>
+          <w:color w:val="000000"/>
+          <w:kern w:val="0"/>
+          <w:sz w:val="20"/>
+          <w:szCs w:val="20"/>
         </w:rPr>
         <w:t>}</w:t>
       </w:r>
     </w:p>
     <w:p>
       <w:pPr>
-        <w:rPr>
-          <w:rFonts w:ascii="宋体" w:eastAsia="宋体" w:hAnsi="宋体"/>
-        </w:rPr>
-      </w:pPr>
-    </w:p>
-    <w:p>
-      <w:pPr>
-        <w:rPr>
-          <w:rFonts w:ascii="宋体" w:eastAsia="宋体" w:hAnsi="宋体" w:hint="eastAsia"/>
+        <w:autoSpaceDE w:val="0"/>
+        <w:autoSpaceDN w:val="0"/>
+        <w:adjustRightInd w:val="0"/>
+        <w:jc w:val="left"/>
+        <w:rPr>
+          <w:rFonts w:ascii="Times New Roman" w:hAnsi="Times New Roman" w:cs="Times New Roman"/>
+          <w:color w:val="000000"/>
+          <w:kern w:val="0"/>
+          <w:sz w:val="20"/>
+          <w:szCs w:val="20"/>
+        </w:rPr>
+      </w:pPr>
+    </w:p>
+    <w:p>
+      <w:pPr>
+        <w:autoSpaceDE w:val="0"/>
+        <w:autoSpaceDN w:val="0"/>
+        <w:adjustRightInd w:val="0"/>
+        <w:jc w:val="left"/>
+        <w:rPr>
+          <w:rFonts w:ascii="宋体" w:eastAsia="宋体" w:hAnsi="宋体" w:cs="Times New Roman"/>
+          <w:color w:val="000000"/>
+          <w:kern w:val="0"/>
+          <w:sz w:val="20"/>
+          <w:szCs w:val="20"/>
+        </w:rPr>
+      </w:pPr>
+      <w:r>
+        <w:rPr>
+          <w:rFonts w:ascii="宋体" w:eastAsia="宋体" w:hAnsi="宋体" w:cs="Times New Roman" w:hint="eastAsia"/>
+          <w:color w:val="000000"/>
+          <w:kern w:val="0"/>
+          <w:sz w:val="20"/>
+          <w:szCs w:val="20"/>
+        </w:rPr>
+        <w:t>在中断中把计数器停止</w:t>
+      </w:r>
+      <w:r>
+        <w:rPr>
+          <w:rFonts w:ascii="宋体" w:eastAsia="宋体" w:hAnsi="宋体" w:cs="Times New Roman" w:hint="eastAsia"/>
+          <w:color w:val="000000"/>
+          <w:kern w:val="0"/>
+          <w:sz w:val="20"/>
+          <w:szCs w:val="20"/>
+        </w:rPr>
+        <w:t>，清除中断，然后判断回调函数是否为空，不为空则调用。</w:t>
+      </w:r>
+    </w:p>
+    <w:p>
+      <w:pPr>
+        <w:autoSpaceDE w:val="0"/>
+        <w:autoSpaceDN w:val="0"/>
+        <w:adjustRightInd w:val="0"/>
+        <w:jc w:val="left"/>
+        <w:rPr>
+          <w:rFonts w:ascii="宋体" w:eastAsia="宋体" w:hAnsi="宋体" w:cs="Times New Roman"/>
+          <w:color w:val="000000"/>
+          <w:kern w:val="0"/>
+          <w:sz w:val="20"/>
+          <w:szCs w:val="20"/>
+        </w:rPr>
+      </w:pPr>
+      <w:r>
+        <w:rPr>
+          <w:rFonts w:ascii="宋体" w:eastAsia="宋体" w:hAnsi="宋体" w:cs="Times New Roman" w:hint="eastAsia"/>
+          <w:color w:val="000000"/>
+          <w:kern w:val="0"/>
+          <w:sz w:val="20"/>
+          <w:szCs w:val="20"/>
+        </w:rPr>
+        <w:t>在 LongTimer</w:t>
+      </w:r>
+      <w:r>
+        <w:rPr>
+          <w:rFonts w:ascii="宋体" w:eastAsia="宋体" w:hAnsi="宋体" w:cs="Times New Roman"/>
+          <w:color w:val="000000"/>
+          <w:kern w:val="0"/>
+          <w:sz w:val="20"/>
+          <w:szCs w:val="20"/>
+        </w:rPr>
+        <w:t xml:space="preserve"> </w:t>
+      </w:r>
+      <w:r>
+        <w:rPr>
+          <w:rFonts w:ascii="宋体" w:eastAsia="宋体" w:hAnsi="宋体" w:cs="Times New Roman" w:hint="eastAsia"/>
+          <w:color w:val="000000"/>
+          <w:kern w:val="0"/>
+          <w:sz w:val="20"/>
+          <w:szCs w:val="20"/>
+        </w:rPr>
+        <w:t>的工厂中，每次调用工厂时都会传入一个回调函数。</w:t>
+      </w:r>
+      <w:r>
+        <w:rPr>
+          <w:rFonts w:ascii="宋体" w:eastAsia="宋体" w:hAnsi="宋体" w:cs="Times New Roman" w:hint="eastAsia"/>
+          <w:color w:val="000000"/>
+          <w:kern w:val="0"/>
+          <w:sz w:val="20"/>
+          <w:szCs w:val="20"/>
+        </w:rPr>
+        <w:t>这个回调函数将在中断中被调用。</w:t>
+      </w:r>
+    </w:p>
+    <w:p>
+      <w:pPr>
+        <w:autoSpaceDE w:val="0"/>
+        <w:autoSpaceDN w:val="0"/>
+        <w:adjustRightInd w:val="0"/>
+        <w:jc w:val="left"/>
+        <w:rPr>
+          <w:rFonts w:ascii="宋体" w:eastAsia="宋体" w:hAnsi="宋体" w:cs="Times New Roman"/>
+          <w:color w:val="000000"/>
+          <w:kern w:val="0"/>
+          <w:sz w:val="20"/>
+          <w:szCs w:val="20"/>
+        </w:rPr>
+      </w:pPr>
+    </w:p>
+    <w:p>
+      <w:pPr>
+        <w:autoSpaceDE w:val="0"/>
+        <w:autoSpaceDN w:val="0"/>
+        <w:adjustRightInd w:val="0"/>
+        <w:jc w:val="left"/>
+        <w:rPr>
+          <w:rFonts w:ascii="宋体" w:eastAsia="宋体" w:hAnsi="宋体" w:cs="Times New Roman"/>
+          <w:color w:val="000000"/>
+          <w:kern w:val="0"/>
+          <w:sz w:val="20"/>
+          <w:szCs w:val="20"/>
+        </w:rPr>
+      </w:pPr>
+    </w:p>
+    <w:p>
+      <w:pPr>
+        <w:pStyle w:val="2"/>
+        <w:rPr>
+          <w:rFonts w:ascii="宋体" w:eastAsia="宋体" w:hAnsi="宋体"/>
+        </w:rPr>
+      </w:pPr>
+      <w:r>
+        <w:rPr>
+          <w:rFonts w:ascii="宋体" w:eastAsia="宋体" w:hAnsi="宋体" w:hint="eastAsia"/>
+        </w:rPr>
+        <w:t>二</w:t>
+      </w:r>
+      <w:r>
+        <w:rPr>
+          <w:rFonts w:ascii="宋体" w:eastAsia="宋体" w:hAnsi="宋体" w:hint="eastAsia"/>
+        </w:rPr>
+        <w:t>：</w:t>
+      </w:r>
+      <w:r>
+        <w:rPr>
+          <w:rFonts w:ascii="宋体" w:eastAsia="宋体" w:hAnsi="宋体" w:hint="eastAsia"/>
+        </w:rPr>
+        <w:t>利用 MRT</w:t>
+      </w:r>
+      <w:r>
+        <w:rPr>
+          <w:rFonts w:ascii="宋体" w:eastAsia="宋体" w:hAnsi="宋体"/>
+        </w:rPr>
+        <w:t xml:space="preserve"> </w:t>
+      </w:r>
+      <w:r>
+        <w:rPr>
+          <w:rFonts w:ascii="宋体" w:eastAsia="宋体" w:hAnsi="宋体" w:hint="eastAsia"/>
+        </w:rPr>
+        <w:t>来实现周期定时器</w:t>
+      </w:r>
+    </w:p>
+    <w:p>
+      <w:pPr>
+        <w:autoSpaceDE w:val="0"/>
+        <w:autoSpaceDN w:val="0"/>
+        <w:adjustRightInd w:val="0"/>
+        <w:jc w:val="left"/>
+        <w:rPr>
+          <w:rFonts w:ascii="宋体" w:eastAsia="宋体" w:hAnsi="宋体" w:cs="Times New Roman"/>
+          <w:color w:val="000000"/>
+          <w:kern w:val="0"/>
+          <w:sz w:val="20"/>
+          <w:szCs w:val="20"/>
+        </w:rPr>
+      </w:pPr>
+      <w:r>
+        <w:rPr>
+          <w:rFonts w:ascii="宋体" w:eastAsia="宋体" w:hAnsi="宋体" w:cs="Times New Roman" w:hint="eastAsia"/>
+          <w:color w:val="000000"/>
+          <w:kern w:val="0"/>
+          <w:sz w:val="20"/>
+          <w:szCs w:val="20"/>
+        </w:rPr>
+        <w:t xml:space="preserve"> 利用该定时器的重复模式，但是有一点需要注意</w:t>
+      </w:r>
+      <w:r>
+        <w:rPr>
+          <w:rFonts w:ascii="宋体" w:eastAsia="宋体" w:hAnsi="宋体" w:cs="Times New Roman" w:hint="eastAsia"/>
+          <w:color w:val="000000"/>
+          <w:kern w:val="0"/>
+          <w:sz w:val="20"/>
+          <w:szCs w:val="20"/>
+        </w:rPr>
+        <w:t>，该定时器只</w:t>
+      </w:r>
+      <w:r>
+        <w:rPr>
+          <w:rFonts w:ascii="宋体" w:eastAsia="宋体" w:hAnsi="宋体" w:cs="Times New Roman" w:hint="eastAsia"/>
+          <w:color w:val="000000"/>
+          <w:kern w:val="0"/>
+          <w:sz w:val="20"/>
+          <w:szCs w:val="20"/>
+        </w:rPr>
+        <w:t xml:space="preserve">能够做基本的定时任务，并且重复定时，目前定时以 </w:t>
+      </w:r>
+      <w:r>
+        <w:rPr>
+          <w:rFonts w:ascii="宋体" w:eastAsia="宋体" w:hAnsi="宋体" w:cs="Times New Roman"/>
+          <w:color w:val="000000"/>
+          <w:kern w:val="0"/>
+          <w:sz w:val="20"/>
+          <w:szCs w:val="20"/>
+        </w:rPr>
+        <w:t>10</w:t>
+      </w:r>
+      <w:r>
+        <w:rPr>
+          <w:rFonts w:ascii="宋体" w:eastAsia="宋体" w:hAnsi="宋体" w:cs="Times New Roman" w:hint="eastAsia"/>
+          <w:color w:val="000000"/>
+          <w:kern w:val="0"/>
+          <w:sz w:val="20"/>
+          <w:szCs w:val="20"/>
+        </w:rPr>
+        <w:t>ms</w:t>
+      </w:r>
+      <w:r>
+        <w:rPr>
+          <w:rFonts w:ascii="宋体" w:eastAsia="宋体" w:hAnsi="宋体" w:cs="Times New Roman"/>
+          <w:color w:val="000000"/>
+          <w:kern w:val="0"/>
+          <w:sz w:val="20"/>
+          <w:szCs w:val="20"/>
+        </w:rPr>
+        <w:t xml:space="preserve"> </w:t>
+      </w:r>
+      <w:r>
+        <w:rPr>
+          <w:rFonts w:ascii="宋体" w:eastAsia="宋体" w:hAnsi="宋体" w:cs="Times New Roman" w:hint="eastAsia"/>
+          <w:color w:val="000000"/>
+          <w:kern w:val="0"/>
+          <w:sz w:val="20"/>
+          <w:szCs w:val="20"/>
+        </w:rPr>
+        <w:t>为单位，并且回调函数被设为了对LED的点亮计数，计数结束，就会关闭LED。</w:t>
+      </w:r>
+      <w:r>
+        <w:rPr>
+          <w:rFonts w:ascii="宋体" w:eastAsia="宋体" w:hAnsi="宋体" w:cs="Times New Roman" w:hint="eastAsia"/>
+          <w:color w:val="000000"/>
+          <w:kern w:val="0"/>
+          <w:sz w:val="20"/>
+          <w:szCs w:val="20"/>
+        </w:rPr>
+        <w:t>目前只有一个任务，就是对LED进行点亮计数，后面打算实现任务轮询，把回调设为一个数组，每一个周期都要处理数据。</w:t>
+      </w:r>
+    </w:p>
+    <w:p>
+      <w:pPr>
+        <w:autoSpaceDE w:val="0"/>
+        <w:autoSpaceDN w:val="0"/>
+        <w:adjustRightInd w:val="0"/>
+        <w:jc w:val="left"/>
+        <w:rPr>
+          <w:rFonts w:ascii="宋体" w:eastAsia="宋体" w:hAnsi="宋体" w:cs="Times New Roman"/>
+          <w:color w:val="000000"/>
+          <w:kern w:val="0"/>
+          <w:sz w:val="20"/>
+          <w:szCs w:val="20"/>
+        </w:rPr>
+      </w:pPr>
+    </w:p>
+    <w:p>
+      <w:pPr>
+        <w:autoSpaceDE w:val="0"/>
+        <w:autoSpaceDN w:val="0"/>
+        <w:adjustRightInd w:val="0"/>
+        <w:jc w:val="left"/>
+        <w:rPr>
+          <w:rFonts w:ascii="宋体" w:eastAsia="宋体" w:hAnsi="宋体" w:cs="Times New Roman"/>
+          <w:color w:val="000000"/>
+          <w:kern w:val="0"/>
+          <w:sz w:val="20"/>
+          <w:szCs w:val="20"/>
+        </w:rPr>
+      </w:pPr>
+    </w:p>
+    <w:p>
+      <w:pPr>
+        <w:autoSpaceDE w:val="0"/>
+        <w:autoSpaceDN w:val="0"/>
+        <w:adjustRightInd w:val="0"/>
+        <w:jc w:val="left"/>
+        <w:rPr>
+          <w:rFonts w:ascii="宋体" w:eastAsia="宋体" w:hAnsi="宋体" w:cs="Times New Roman" w:hint="eastAsia"/>
+          <w:color w:val="000000"/>
+          <w:kern w:val="0"/>
+          <w:sz w:val="20"/>
+          <w:szCs w:val="20"/>
         </w:rPr>
       </w:pPr>
       <w:bookmarkStart w:id="0" w:name="_GoBack"/>
       <w:bookmarkEnd w:id="0"/>
+    </w:p>
+    <w:p>
+      <w:pPr>
+        <w:autoSpaceDE w:val="0"/>
+        <w:autoSpaceDN w:val="0"/>
+        <w:adjustRightInd w:val="0"/>
+        <w:jc w:val="left"/>
+        <w:rPr>
+          <w:rFonts w:ascii="宋体" w:eastAsia="宋体" w:hAnsi="宋体" w:cs="Times New Roman"/>
+          <w:kern w:val="0"/>
+          <w:sz w:val="20"/>
+          <w:szCs w:val="20"/>
+        </w:rPr>
+      </w:pPr>
+    </w:p>
+    <w:p>
+      <w:pPr>
+        <w:autoSpaceDE w:val="0"/>
+        <w:autoSpaceDN w:val="0"/>
+        <w:adjustRightInd w:val="0"/>
+        <w:jc w:val="left"/>
+        <w:rPr>
+          <w:rFonts w:ascii="宋体" w:eastAsia="宋体" w:hAnsi="宋体"/>
+        </w:rPr>
+      </w:pPr>
     </w:p>
     <w:sectPr>
       <w:pgSz w:w="11906" w:h="16838"/>

</xml_diff>